<commit_message>
Position Fixed, CSS - Udemy
</commit_message>
<xml_diff>
--- a/Sena/Registro de Aprendisaje - Analisis y desarrollo de sistemas informaticos/Fase 2. Análisis/Trabajos y sus directrises/1. Especificación de requerimientos con casos de uso./Tipos de relaciones UML.docx
+++ b/Sena/Registro de Aprendisaje - Analisis y desarrollo de sistemas informaticos/Fase 2. Análisis/Trabajos y sus directrises/1. Especificación de requerimientos con casos de uso./Tipos de relaciones UML.docx
@@ -62,9 +62,9 @@
         </w:rPr>
         <w:drawing>
           <wp:inline distT="0" distB="0" distL="0" distR="0">
-            <wp:extent cx="5102225" cy="2356485"/>
+            <wp:extent cx="5103495" cy="2357755"/>
             <wp:effectExtent l="0" t="0" r="0" b="0"/>
-            <wp:docPr id="16" name="Imagen 3"/>
+            <wp:docPr id="9" name="Imagen 3"/>
             <wp:cNvGraphicFramePr>
               <a:graphicFrameLocks xmlns:a="http://schemas.openxmlformats.org/drawingml/2006/main" noChangeAspect="1"/>
             </wp:cNvGraphicFramePr>
@@ -72,7 +72,7 @@
               <a:graphicData uri="http://schemas.openxmlformats.org/drawingml/2006/picture">
                 <pic:pic xmlns:pic="http://schemas.openxmlformats.org/drawingml/2006/picture">
                   <pic:nvPicPr>
-                    <pic:cNvPr id="1" name="Picture 1" descr="/Users/robertovelasquezdean/Library/Group Containers/L48J367XN4.com.infraware.PolarisOffice/EngineTemp/671/fImage104805162537.png"/>
+                    <pic:cNvPr id="1" name="Picture 1" descr="/Users/robertovelasquezdean/Library/Group Containers/L48J367XN4.com.infraware.PolarisOffice/EngineTemp/1366/fImage104805162537.png"/>
                     <pic:cNvPicPr>
                       <a:picLocks noChangeAspect="1" noChangeArrowheads="1"/>
                     </pic:cNvPicPr>
@@ -92,7 +92,7 @@
                   <pic:spPr>
                     <a:xfrm>
                       <a:off x="0" y="0"/>
-                      <a:ext cx="5102860" cy="2357120"/>
+                      <a:ext cx="5104130" cy="2358390"/>
                     </a:xfrm>
                     <a:prstGeom prst="rect"/>
                     <a:ln cap="flat"/>
@@ -224,18 +224,18 @@
           <w:szCs w:val="22"/>
           <w:rFonts w:ascii="Times New Roman" w:eastAsia="Times New Roman" w:hAnsi="Times New Roman" w:hint="default"/>
         </w:rPr>
-        <w:t xml:space="preserve">Entonces, cada </w:t>
-      </w:r>
-      <w:r>
-        <w:rPr>
-          <w:i w:val="0"/>
-          <w:b w:val="0"/>
-          <w:color w:val="auto"/>
-          <w:sz w:val="22"/>
-          <w:szCs w:val="22"/>
-          <w:rFonts w:ascii="Times New Roman" w:eastAsia="Times New Roman" w:hAnsi="Times New Roman" w:hint="default"/>
-        </w:rPr>
-        <w:t xml:space="preserve">uno de esos elementos; digamos, </w:t>
+        <w:t xml:space="preserve">Entonces, </w:t>
+      </w:r>
+      <w:r>
+        <w:rPr>
+          <w:i w:val="0"/>
+          <w:b w:val="0"/>
+          <w:color w:val="auto"/>
+          <w:sz w:val="22"/>
+          <w:szCs w:val="22"/>
+          <w:rFonts w:ascii="Times New Roman" w:eastAsia="Times New Roman" w:hAnsi="Times New Roman" w:hint="default"/>
+        </w:rPr>
+        <w:t xml:space="preserve">cada uno de esos elementos; digamos, </w:t>
       </w:r>
       <w:r>
         <w:rPr>
@@ -257,18 +257,7 @@
           <w:szCs w:val="22"/>
           <w:rFonts w:ascii="Times New Roman" w:eastAsia="Times New Roman" w:hAnsi="Times New Roman" w:hint="default"/>
         </w:rPr>
-        <w:t xml:space="preserve">tienen </w:t>
-      </w:r>
-      <w:r>
-        <w:rPr>
-          <w:i w:val="0"/>
-          <w:b w:val="0"/>
-          <w:color w:val="auto"/>
-          <w:sz w:val="22"/>
-          <w:szCs w:val="22"/>
-          <w:rFonts w:ascii="Times New Roman" w:eastAsia="Times New Roman" w:hAnsi="Times New Roman" w:hint="default"/>
-        </w:rPr>
-        <w:t xml:space="preserve">su propia </w:t>
+        <w:t xml:space="preserve">tienen su propia </w:t>
       </w:r>
       <w:r>
         <w:rPr>
@@ -301,18 +290,18 @@
           <w:szCs w:val="22"/>
           <w:rFonts w:ascii="Times New Roman" w:eastAsia="Times New Roman" w:hAnsi="Times New Roman" w:hint="default"/>
         </w:rPr>
-        <w:t xml:space="preserve">Ahora, cada clase, se descompone por una lista de participantes con nombre propio; </w:t>
-      </w:r>
-      <w:r>
-        <w:rPr>
-          <w:i w:val="0"/>
-          <w:b w:val="0"/>
-          <w:color w:val="auto"/>
-          <w:sz w:val="22"/>
-          <w:szCs w:val="22"/>
-          <w:rFonts w:ascii="Times New Roman" w:eastAsia="Times New Roman" w:hAnsi="Times New Roman" w:hint="default"/>
-        </w:rPr>
-        <w:t xml:space="preserve">en el ejemplo de los </w:t>
+        <w:t xml:space="preserve">Ahora, cada clase, se descompone por una lista de participantes con nombre </w:t>
+      </w:r>
+      <w:r>
+        <w:rPr>
+          <w:i w:val="0"/>
+          <w:b w:val="0"/>
+          <w:color w:val="auto"/>
+          <w:sz w:val="22"/>
+          <w:szCs w:val="22"/>
+          <w:rFonts w:ascii="Times New Roman" w:eastAsia="Times New Roman" w:hAnsi="Times New Roman" w:hint="default"/>
+        </w:rPr>
+        <w:t xml:space="preserve">propio; en el ejemplo de la clase </w:t>
       </w:r>
       <w:r>
         <w:rPr>
@@ -334,18 +323,18 @@
           <w:szCs w:val="22"/>
           <w:rFonts w:ascii="Times New Roman" w:eastAsia="Times New Roman" w:hAnsi="Times New Roman" w:hint="default"/>
         </w:rPr>
-        <w:t xml:space="preserve">sería un animal en especifico del total de ellos: a esa especificación </w:t>
-      </w:r>
-      <w:r>
-        <w:rPr>
-          <w:i w:val="0"/>
-          <w:b w:val="0"/>
-          <w:color w:val="auto"/>
-          <w:sz w:val="22"/>
-          <w:szCs w:val="22"/>
-          <w:rFonts w:ascii="Times New Roman" w:eastAsia="Times New Roman" w:hAnsi="Times New Roman" w:hint="default"/>
-        </w:rPr>
-        <w:t xml:space="preserve">individual, que se le hace a cada </w:t>
+        <w:t xml:space="preserve">sería un animal en especifico del total de ellos. A esa </w:t>
+      </w:r>
+      <w:r>
+        <w:rPr>
+          <w:i w:val="0"/>
+          <w:b w:val="0"/>
+          <w:color w:val="auto"/>
+          <w:sz w:val="22"/>
+          <w:szCs w:val="22"/>
+          <w:rFonts w:ascii="Times New Roman" w:eastAsia="Times New Roman" w:hAnsi="Times New Roman" w:hint="default"/>
+        </w:rPr>
+        <w:t xml:space="preserve">especificación individual de sus elementos, que se le hace a cada </w:t>
       </w:r>
       <w:r>
         <w:rPr>
@@ -367,7 +356,7 @@
           <w:szCs w:val="22"/>
           <w:rFonts w:ascii="Times New Roman" w:eastAsia="Times New Roman" w:hAnsi="Times New Roman" w:hint="default"/>
         </w:rPr>
-        <w:t xml:space="preserve">de sus elementos se le llama </w:t>
+        <w:t xml:space="preserve">se le llama </w:t>
       </w:r>
       <w:r>
         <w:rPr>
@@ -400,18 +389,51 @@
           <w:szCs w:val="22"/>
           <w:rFonts w:ascii="Times New Roman" w:eastAsia="Times New Roman" w:hAnsi="Times New Roman" w:hint="default"/>
         </w:rPr>
-        <w:t xml:space="preserve">Tendríamos entonces... </w:t>
-      </w:r>
-      <w:r>
-        <w:rPr>
-          <w:i w:val="0"/>
-          <w:b w:val="1"/>
-          <w:color w:val="auto"/>
-          <w:sz w:val="22"/>
-          <w:szCs w:val="22"/>
-          <w:rFonts w:ascii="Times New Roman" w:eastAsia="Times New Roman" w:hAnsi="Times New Roman" w:hint="default"/>
-        </w:rPr>
-        <w:t xml:space="preserve">clase: animal, y sus instancias: león, koala, serpiente, etc.  </w:t>
+        <w:t xml:space="preserve">Tendríamos entonces,... </w:t>
+      </w:r>
+      <w:r>
+        <w:rPr>
+          <w:i w:val="0"/>
+          <w:b w:val="1"/>
+          <w:color w:val="auto"/>
+          <w:sz w:val="22"/>
+          <w:szCs w:val="22"/>
+          <w:rFonts w:ascii="Times New Roman" w:eastAsia="Times New Roman" w:hAnsi="Times New Roman" w:hint="default"/>
+        </w:rPr>
+        <w:t xml:space="preserve">clase: </w:t>
+      </w:r>
+      <w:r>
+        <w:rPr>
+          <w:i w:val="0"/>
+          <w:b w:val="0"/>
+          <w:color w:val="auto"/>
+          <w:sz w:val="22"/>
+          <w:szCs w:val="22"/>
+          <w:rFonts w:ascii="Times New Roman" w:eastAsia="Times New Roman" w:hAnsi="Times New Roman" w:hint="default"/>
+        </w:rPr>
+        <w:t>animal,</w:t>
+      </w:r>
+      <w:r>
+        <w:rPr>
+          <w:i w:val="0"/>
+          <w:b w:val="1"/>
+          <w:color w:val="auto"/>
+          <w:sz w:val="22"/>
+          <w:szCs w:val="22"/>
+          <w:rFonts w:ascii="Times New Roman" w:eastAsia="Times New Roman" w:hAnsi="Times New Roman" w:hint="default"/>
+        </w:rPr>
+        <w:t xml:space="preserve"> y sus instancias: </w:t>
+      </w:r>
+      <w:r>
+        <w:rPr>
+          <w:i w:val="0"/>
+          <w:b w:val="0"/>
+          <w:color w:val="auto"/>
+          <w:sz w:val="22"/>
+          <w:szCs w:val="22"/>
+          <w:rFonts w:ascii="Times New Roman" w:eastAsia="Times New Roman" w:hAnsi="Times New Roman" w:hint="default"/>
+        </w:rPr>
+        <w:t xml:space="preserve">león, koala, serpiente, etc.  </w:t>
       </w:r>
     </w:p>
     <w:p>
@@ -445,18 +467,18 @@
           <w:szCs w:val="22"/>
           <w:rFonts w:ascii="Times New Roman" w:eastAsia="Times New Roman" w:hAnsi="Times New Roman" w:hint="default"/>
         </w:rPr>
-        <w:t xml:space="preserve">Ahora, a la identificación de cada instancia de una clase en particular, por medio de la definición de </w:t>
-      </w:r>
-      <w:r>
-        <w:rPr>
-          <w:i w:val="0"/>
-          <w:b w:val="0"/>
-          <w:color w:val="auto"/>
-          <w:sz w:val="22"/>
-          <w:szCs w:val="22"/>
-          <w:rFonts w:ascii="Times New Roman" w:eastAsia="Times New Roman" w:hAnsi="Times New Roman" w:hint="default"/>
-        </w:rPr>
-        <w:t xml:space="preserve">sus propiedades, se les llama: </w:t>
+        <w:t xml:space="preserve">Ahora, a la caracterización de cada clase en particular, por medio de la definición de sus propiedades </w:t>
+      </w:r>
+      <w:r>
+        <w:rPr>
+          <w:i w:val="0"/>
+          <w:b w:val="0"/>
+          <w:color w:val="auto"/>
+          <w:sz w:val="22"/>
+          <w:szCs w:val="22"/>
+          <w:rFonts w:ascii="Times New Roman" w:eastAsia="Times New Roman" w:hAnsi="Times New Roman" w:hint="default"/>
+        </w:rPr>
+        <w:t xml:space="preserve">(las variables que la definen), se les llama: </w:t>
       </w:r>
       <w:r>
         <w:rPr>
@@ -501,7 +523,7 @@
           <w:szCs w:val="22"/>
           <w:rFonts w:ascii="Times New Roman" w:eastAsia="Times New Roman" w:hAnsi="Times New Roman" w:hint="default"/>
         </w:rPr>
-        <w:t>Clase:</w:t>
+        <w:t xml:space="preserve">Entonces, digamos así: Clase:</w:t>
       </w:r>
       <w:r>
         <w:rPr>
@@ -568,29 +590,183 @@
           <w:szCs w:val="22"/>
           <w:rFonts w:ascii="Times New Roman" w:eastAsia="Times New Roman" w:hAnsi="Times New Roman" w:hint="default"/>
         </w:rPr>
-        <w:t>Atributos:</w:t>
-      </w:r>
-      <w:r>
-        <w:rPr>
-          <w:i w:val="1"/>
-          <w:b w:val="1"/>
-          <w:color w:val="auto"/>
-          <w:sz w:val="22"/>
-          <w:szCs w:val="22"/>
-          <w:rFonts w:ascii="Times New Roman" w:eastAsia="Times New Roman" w:hAnsi="Times New Roman" w:hint="default"/>
-        </w:rPr>
-        <w:t xml:space="preserve"> nombre del león, ID del léon, edad del león, etc... (a cada atributo se le define con un </w:t>
-      </w:r>
-      <w:r>
-        <w:rPr>
-          <w:i w:val="1"/>
-          <w:b w:val="1"/>
-          <w:color w:val="auto"/>
-          <w:sz w:val="22"/>
-          <w:szCs w:val="22"/>
-          <w:rFonts w:ascii="Times New Roman" w:eastAsia="Times New Roman" w:hAnsi="Times New Roman" w:hint="default"/>
-        </w:rPr>
-        <w:t>valor).</w:t>
+        <w:t xml:space="preserve">En consecuencia, </w:t>
+      </w:r>
+      <w:r>
+        <w:rPr>
+          <w:i w:val="1"/>
+          <w:b w:val="1"/>
+          <w:color w:val="auto"/>
+          <w:sz w:val="22"/>
+          <w:szCs w:val="22"/>
+          <w:rFonts w:ascii="Times New Roman" w:eastAsia="Times New Roman" w:hAnsi="Times New Roman" w:hint="default"/>
+        </w:rPr>
+        <w:t xml:space="preserve">los posibles atributos serían: nombre </w:t>
+      </w:r>
+      <w:r>
+        <w:rPr>
+          <w:i w:val="1"/>
+          <w:b w:val="0"/>
+          <w:color w:val="auto"/>
+          <w:sz w:val="22"/>
+          <w:szCs w:val="22"/>
+          <w:rFonts w:ascii="Times New Roman" w:eastAsia="Times New Roman" w:hAnsi="Times New Roman" w:hint="default"/>
+        </w:rPr>
+        <w:t xml:space="preserve">del león</w:t>
+      </w:r>
+      <w:r>
+        <w:rPr>
+          <w:i w:val="1"/>
+          <w:b w:val="1"/>
+          <w:color w:val="auto"/>
+          <w:sz w:val="22"/>
+          <w:szCs w:val="22"/>
+          <w:rFonts w:ascii="Times New Roman" w:eastAsia="Times New Roman" w:hAnsi="Times New Roman" w:hint="default"/>
+        </w:rPr>
+        <w:t xml:space="preserve">, ID </w:t>
+      </w:r>
+      <w:r>
+        <w:rPr>
+          <w:i w:val="1"/>
+          <w:b w:val="0"/>
+          <w:color w:val="auto"/>
+          <w:sz w:val="22"/>
+          <w:szCs w:val="22"/>
+          <w:rFonts w:ascii="Times New Roman" w:eastAsia="Times New Roman" w:hAnsi="Times New Roman" w:hint="default"/>
+        </w:rPr>
+        <w:t xml:space="preserve">del léon</w:t>
+      </w:r>
+      <w:r>
+        <w:rPr>
+          <w:i w:val="1"/>
+          <w:b w:val="1"/>
+          <w:color w:val="auto"/>
+          <w:sz w:val="22"/>
+          <w:szCs w:val="22"/>
+          <w:rFonts w:ascii="Times New Roman" w:eastAsia="Times New Roman" w:hAnsi="Times New Roman" w:hint="default"/>
+        </w:rPr>
+        <w:t xml:space="preserve">, edad </w:t>
+      </w:r>
+      <w:r>
+        <w:rPr>
+          <w:i w:val="1"/>
+          <w:b w:val="0"/>
+          <w:color w:val="auto"/>
+          <w:sz w:val="22"/>
+          <w:szCs w:val="22"/>
+          <w:rFonts w:ascii="Times New Roman" w:eastAsia="Times New Roman" w:hAnsi="Times New Roman" w:hint="default"/>
+        </w:rPr>
+        <w:t xml:space="preserve">del león</w:t>
+      </w:r>
+      <w:r>
+        <w:rPr>
+          <w:i w:val="1"/>
+          <w:b w:val="1"/>
+          <w:color w:val="auto"/>
+          <w:sz w:val="22"/>
+          <w:szCs w:val="22"/>
+          <w:rFonts w:ascii="Times New Roman" w:eastAsia="Times New Roman" w:hAnsi="Times New Roman" w:hint="default"/>
+        </w:rPr>
+        <w:t xml:space="preserve">, etc... (a </w:t>
+      </w:r>
+      <w:r>
+        <w:rPr>
+          <w:i w:val="1"/>
+          <w:b w:val="1"/>
+          <w:color w:val="auto"/>
+          <w:sz w:val="22"/>
+          <w:szCs w:val="22"/>
+          <w:rFonts w:ascii="Times New Roman" w:eastAsia="Times New Roman" w:hAnsi="Times New Roman" w:hint="default"/>
+        </w:rPr>
+        <w:t xml:space="preserve">cada atributo se le define con un valor). </w:t>
+      </w:r>
+      <w:r>
+        <w:rPr>
+          <w:i w:val="1"/>
+          <w:b w:val="0"/>
+          <w:color w:val="auto"/>
+          <w:sz w:val="22"/>
+          <w:szCs w:val="22"/>
+          <w:rFonts w:ascii="Times New Roman" w:eastAsia="Times New Roman" w:hAnsi="Times New Roman" w:hint="default"/>
+        </w:rPr>
+        <w:t xml:space="preserve">En este caso, para que quede bien clara la idea,</w:t>
+      </w:r>
+      <w:r>
+        <w:rPr>
+          <w:i w:val="1"/>
+          <w:b w:val="1"/>
+          <w:color w:val="auto"/>
+          <w:sz w:val="22"/>
+          <w:szCs w:val="22"/>
+          <w:rFonts w:ascii="Times New Roman" w:eastAsia="Times New Roman" w:hAnsi="Times New Roman" w:hint="default"/>
+        </w:rPr>
+        <w:t xml:space="preserve"> un atributo </w:t>
+      </w:r>
+      <w:r>
+        <w:rPr>
+          <w:i w:val="1"/>
+          <w:b w:val="1"/>
+          <w:color w:val="auto"/>
+          <w:sz w:val="22"/>
+          <w:szCs w:val="22"/>
+          <w:rFonts w:ascii="Times New Roman" w:eastAsia="Times New Roman" w:hAnsi="Times New Roman" w:hint="default"/>
+        </w:rPr>
+        <w:t xml:space="preserve">de la clase “animales” sería: “nombre del animal”. Como la instancia es “leon” </w:t>
+      </w:r>
+      <w:r>
+        <w:rPr>
+          <w:i w:val="1"/>
+          <w:b w:val="0"/>
+          <w:color w:val="auto"/>
+          <w:sz w:val="22"/>
+          <w:szCs w:val="22"/>
+          <w:rFonts w:ascii="Times New Roman" w:eastAsia="Times New Roman" w:hAnsi="Times New Roman" w:hint="default"/>
+        </w:rPr>
+        <w:t xml:space="preserve">(una </w:t>
+      </w:r>
+      <w:r>
+        <w:rPr>
+          <w:i w:val="1"/>
+          <w:b w:val="0"/>
+          <w:color w:val="auto"/>
+          <w:sz w:val="22"/>
+          <w:szCs w:val="22"/>
+          <w:rFonts w:ascii="Times New Roman" w:eastAsia="Times New Roman" w:hAnsi="Times New Roman" w:hint="default"/>
+        </w:rPr>
+        <w:t xml:space="preserve">especificación de la clase “animal”)</w:t>
+      </w:r>
+      <w:r>
+        <w:rPr>
+          <w:i w:val="1"/>
+          <w:b w:val="1"/>
+          <w:color w:val="auto"/>
+          <w:sz w:val="22"/>
+          <w:szCs w:val="22"/>
+          <w:rFonts w:ascii="Times New Roman" w:eastAsia="Times New Roman" w:hAnsi="Times New Roman" w:hint="default"/>
+        </w:rPr>
+        <w:t xml:space="preserve">; entonces, un posible valor, para el atributo “nombre del </w:t>
+      </w:r>
+      <w:r>
+        <w:rPr>
+          <w:i w:val="1"/>
+          <w:b w:val="1"/>
+          <w:color w:val="auto"/>
+          <w:sz w:val="22"/>
+          <w:szCs w:val="22"/>
+          <w:rFonts w:ascii="Times New Roman" w:eastAsia="Times New Roman" w:hAnsi="Times New Roman" w:hint="default"/>
+        </w:rPr>
+        <w:t xml:space="preserve">animal”, sabiendose que la instancia es “león”, sería: el león Carlos. </w:t>
+      </w:r>
+      <w:r>
+        <w:rPr>
+          <w:i w:val="1"/>
+          <w:b w:val="0"/>
+          <w:color w:val="auto"/>
+          <w:sz w:val="22"/>
+          <w:szCs w:val="22"/>
+          <w:rFonts w:ascii="Times New Roman" w:eastAsia="Times New Roman" w:hAnsi="Times New Roman" w:hint="default"/>
+        </w:rPr>
+        <w:t xml:space="preserve">Así sucesivamente.</w:t>
       </w:r>
     </w:p>
     <w:p>
@@ -701,18 +877,62 @@
           <w:szCs w:val="22"/>
           <w:rFonts w:ascii="Times New Roman" w:eastAsia="Times New Roman" w:hAnsi="Times New Roman" w:hint="default"/>
         </w:rPr>
-        <w:t xml:space="preserve">especificar cualquier característica de comportamiento de una clase; es decir, manipular las </w:t>
-      </w:r>
-      <w:r>
-        <w:rPr>
-          <w:i w:val="0"/>
-          <w:b w:val="0"/>
-          <w:color w:val="auto"/>
-          <w:sz w:val="22"/>
-          <w:szCs w:val="22"/>
-          <w:rFonts w:ascii="Times New Roman" w:eastAsia="Times New Roman" w:hAnsi="Times New Roman" w:hint="default"/>
-        </w:rPr>
-        <w:t xml:space="preserve">propiedades o atributos de las instancias de una clase como tal, por medio de </w:t>
+        <w:t xml:space="preserve">especificar cualquier </w:t>
+      </w:r>
+      <w:r>
+        <w:rPr>
+          <w:i w:val="1"/>
+          <w:b w:val="1"/>
+          <w:color w:val="auto"/>
+          <w:sz w:val="22"/>
+          <w:szCs w:val="22"/>
+          <w:rFonts w:ascii="Times New Roman" w:eastAsia="Times New Roman" w:hAnsi="Times New Roman" w:hint="default"/>
+        </w:rPr>
+        <w:t>acción</w:t>
+      </w:r>
+      <w:r>
+        <w:rPr>
+          <w:i w:val="0"/>
+          <w:b w:val="0"/>
+          <w:color w:val="auto"/>
+          <w:sz w:val="22"/>
+          <w:szCs w:val="22"/>
+          <w:rFonts w:ascii="Times New Roman" w:eastAsia="Times New Roman" w:hAnsi="Times New Roman" w:hint="default"/>
+        </w:rPr>
+        <w:t xml:space="preserve"> </w:t>
+      </w:r>
+      <w:r>
+        <w:rPr>
+          <w:i w:val="1"/>
+          <w:b w:val="1"/>
+          <w:color w:val="auto"/>
+          <w:sz w:val="22"/>
+          <w:szCs w:val="22"/>
+          <w:rFonts w:ascii="Times New Roman" w:eastAsia="Times New Roman" w:hAnsi="Times New Roman" w:hint="default"/>
+        </w:rPr>
+        <w:t xml:space="preserve">o comportamiento de una clase</w:t>
+      </w:r>
+      <w:r>
+        <w:rPr>
+          <w:i w:val="0"/>
+          <w:b w:val="0"/>
+          <w:color w:val="auto"/>
+          <w:sz w:val="22"/>
+          <w:szCs w:val="22"/>
+          <w:rFonts w:ascii="Times New Roman" w:eastAsia="Times New Roman" w:hAnsi="Times New Roman" w:hint="default"/>
+        </w:rPr>
+        <w:t xml:space="preserve">; es decir, manipular las propiedades o </w:t>
+      </w:r>
+      <w:r>
+        <w:rPr>
+          <w:i w:val="0"/>
+          <w:b w:val="0"/>
+          <w:color w:val="auto"/>
+          <w:sz w:val="22"/>
+          <w:szCs w:val="22"/>
+          <w:rFonts w:ascii="Times New Roman" w:eastAsia="Times New Roman" w:hAnsi="Times New Roman" w:hint="default"/>
+        </w:rPr>
+        <w:t xml:space="preserve">atributos de las instancias de una clase como tal, por medio de </w:t>
       </w:r>
       <w:r>
         <w:rPr>
@@ -734,29 +954,51 @@
           <w:szCs w:val="22"/>
           <w:rFonts w:ascii="Times New Roman" w:eastAsia="Times New Roman" w:hAnsi="Times New Roman" w:hint="default"/>
         </w:rPr>
-        <w:t xml:space="preserve"> como, por </w:t>
-      </w:r>
-      <w:r>
-        <w:rPr>
-          <w:i w:val="0"/>
-          <w:b w:val="0"/>
-          <w:color w:val="auto"/>
-          <w:sz w:val="22"/>
-          <w:szCs w:val="22"/>
-          <w:rFonts w:ascii="Times New Roman" w:eastAsia="Times New Roman" w:hAnsi="Times New Roman" w:hint="default"/>
-        </w:rPr>
-        <w:t xml:space="preserve">ejemplo, la función de cambiar o definir el nombre en un animal. Es el lugar donde se declaran las </w:t>
-      </w:r>
-      <w:r>
-        <w:rPr>
-          <w:i w:val="0"/>
-          <w:b w:val="0"/>
-          <w:color w:val="auto"/>
-          <w:sz w:val="22"/>
-          <w:szCs w:val="22"/>
-          <w:rFonts w:ascii="Times New Roman" w:eastAsia="Times New Roman" w:hAnsi="Times New Roman" w:hint="default"/>
-        </w:rPr>
-        <w:t xml:space="preserve">funciones para la clase en cuestión. En la clase animal, por ejemplo, un método sería: comer. Estas </w:t>
+        <w:t xml:space="preserve"> como, por ejemplo, la </w:t>
+      </w:r>
+      <w:r>
+        <w:rPr>
+          <w:i w:val="0"/>
+          <w:b w:val="0"/>
+          <w:color w:val="auto"/>
+          <w:sz w:val="22"/>
+          <w:szCs w:val="22"/>
+          <w:rFonts w:ascii="Times New Roman" w:eastAsia="Times New Roman" w:hAnsi="Times New Roman" w:hint="default"/>
+        </w:rPr>
+        <w:t xml:space="preserve">función de cambiar o definir el </w:t>
+      </w:r>
+      <w:r>
+        <w:rPr>
+          <w:i w:val="1"/>
+          <w:b w:val="0"/>
+          <w:color w:val="auto"/>
+          <w:sz w:val="22"/>
+          <w:szCs w:val="22"/>
+          <w:rFonts w:ascii="Times New Roman" w:eastAsia="Times New Roman" w:hAnsi="Times New Roman" w:hint="default"/>
+        </w:rPr>
+        <w:t>nombre</w:t>
+      </w:r>
+      <w:r>
+        <w:rPr>
+          <w:i w:val="0"/>
+          <w:b w:val="0"/>
+          <w:color w:val="auto"/>
+          <w:sz w:val="22"/>
+          <w:szCs w:val="22"/>
+          <w:rFonts w:ascii="Times New Roman" w:eastAsia="Times New Roman" w:hAnsi="Times New Roman" w:hint="default"/>
+        </w:rPr>
+        <w:t xml:space="preserve"> en un animal. Es el lugar donde se declaran las funciones para </w:t>
+      </w:r>
+      <w:r>
+        <w:rPr>
+          <w:i w:val="0"/>
+          <w:b w:val="0"/>
+          <w:color w:val="auto"/>
+          <w:sz w:val="22"/>
+          <w:szCs w:val="22"/>
+          <w:rFonts w:ascii="Times New Roman" w:eastAsia="Times New Roman" w:hAnsi="Times New Roman" w:hint="default"/>
+        </w:rPr>
+        <w:t xml:space="preserve">la clase en cuestión. En la clase animal, por ejemplo, un método sería: comer. Estas </w:t>
       </w:r>
       <w:r>
         <w:rPr>
@@ -778,51 +1020,84 @@
           <w:szCs w:val="22"/>
           <w:rFonts w:ascii="Times New Roman" w:eastAsia="Times New Roman" w:hAnsi="Times New Roman" w:hint="default"/>
         </w:rPr>
-        <w:t xml:space="preserve"> por la naturaleza propia de una función (como se conocen en programación), terminan </w:t>
-      </w:r>
-      <w:r>
-        <w:rPr>
-          <w:i w:val="0"/>
-          <w:b w:val="0"/>
-          <w:color w:val="auto"/>
-          <w:sz w:val="22"/>
-          <w:szCs w:val="22"/>
-          <w:rFonts w:ascii="Times New Roman" w:eastAsia="Times New Roman" w:hAnsi="Times New Roman" w:hint="default"/>
-        </w:rPr>
-        <w:t xml:space="preserve">entre parentesis (); y, dentro de esos parentesis, puedes agregar variables (tal como se hace con las </w:t>
-      </w:r>
-      <w:r>
-        <w:rPr>
-          <w:i w:val="0"/>
-          <w:b w:val="0"/>
-          <w:color w:val="auto"/>
-          <w:sz w:val="22"/>
-          <w:szCs w:val="22"/>
-          <w:rFonts w:ascii="Times New Roman" w:eastAsia="Times New Roman" w:hAnsi="Times New Roman" w:hint="default"/>
-        </w:rPr>
-        <w:t xml:space="preserve">funciones en un lenguaje de programación), posteriormente se especifica el tipo de datos, ya sea: </w:t>
-      </w:r>
-      <w:r>
-        <w:rPr>
-          <w:i w:val="0"/>
-          <w:b w:val="0"/>
-          <w:color w:val="auto"/>
-          <w:sz w:val="22"/>
-          <w:szCs w:val="22"/>
-          <w:rFonts w:ascii="Times New Roman" w:eastAsia="Times New Roman" w:hAnsi="Times New Roman" w:hint="default"/>
-        </w:rPr>
-        <w:t xml:space="preserve">“string”, “int”, “char”, etc. Lo que queremos decir con todo esto es que, efectivamente, los métodos </w:t>
-      </w:r>
-      <w:r>
-        <w:rPr>
-          <w:i w:val="0"/>
-          <w:b w:val="0"/>
-          <w:color w:val="auto"/>
-          <w:sz w:val="22"/>
-          <w:szCs w:val="22"/>
-          <w:rFonts w:ascii="Times New Roman" w:eastAsia="Times New Roman" w:hAnsi="Times New Roman" w:hint="default"/>
-        </w:rPr>
-        <w:t xml:space="preserve">o funciones que pongas en esa casillas, se </w:t>
+        <w:t xml:space="preserve"> por la </w:t>
+      </w:r>
+      <w:r>
+        <w:rPr>
+          <w:i w:val="0"/>
+          <w:b w:val="0"/>
+          <w:color w:val="auto"/>
+          <w:sz w:val="22"/>
+          <w:szCs w:val="22"/>
+          <w:rFonts w:ascii="Times New Roman" w:eastAsia="Times New Roman" w:hAnsi="Times New Roman" w:hint="default"/>
+        </w:rPr>
+        <w:t xml:space="preserve">naturaleza propia de una función (como se conocen en programación), terminan entre parentesis (); y, </w:t>
+      </w:r>
+      <w:r>
+        <w:rPr>
+          <w:i w:val="0"/>
+          <w:b w:val="0"/>
+          <w:color w:val="auto"/>
+          <w:sz w:val="22"/>
+          <w:szCs w:val="22"/>
+          <w:rFonts w:ascii="Times New Roman" w:eastAsia="Times New Roman" w:hAnsi="Times New Roman" w:hint="default"/>
+        </w:rPr>
+        <w:t xml:space="preserve">dentro de esos parentesis, puedes agregar variables (tal como se hace comúnmente con las funciones </w:t>
+      </w:r>
+      <w:r>
+        <w:rPr>
+          <w:i w:val="0"/>
+          <w:b w:val="0"/>
+          <w:color w:val="auto"/>
+          <w:sz w:val="22"/>
+          <w:szCs w:val="22"/>
+          <w:rFonts w:ascii="Times New Roman" w:eastAsia="Times New Roman" w:hAnsi="Times New Roman" w:hint="default"/>
+        </w:rPr>
+        <w:t xml:space="preserve">en un lenguaje de programación), posteriormente se especifica el </w:t>
+      </w:r>
+      <w:r>
+        <w:rPr>
+          <w:i w:val="1"/>
+          <w:b w:val="0"/>
+          <w:color w:val="auto"/>
+          <w:sz w:val="22"/>
+          <w:szCs w:val="22"/>
+          <w:rFonts w:ascii="Times New Roman" w:eastAsia="Times New Roman" w:hAnsi="Times New Roman" w:hint="default"/>
+        </w:rPr>
+        <w:t xml:space="preserve">tipo de datos</w:t>
+      </w:r>
+      <w:r>
+        <w:rPr>
+          <w:i w:val="0"/>
+          <w:b w:val="0"/>
+          <w:color w:val="auto"/>
+          <w:sz w:val="22"/>
+          <w:szCs w:val="22"/>
+          <w:rFonts w:ascii="Times New Roman" w:eastAsia="Times New Roman" w:hAnsi="Times New Roman" w:hint="default"/>
+        </w:rPr>
+        <w:t xml:space="preserve">, ya sea: “string”, “int”, </w:t>
+      </w:r>
+      <w:r>
+        <w:rPr>
+          <w:i w:val="0"/>
+          <w:b w:val="0"/>
+          <w:color w:val="auto"/>
+          <w:sz w:val="22"/>
+          <w:szCs w:val="22"/>
+          <w:rFonts w:ascii="Times New Roman" w:eastAsia="Times New Roman" w:hAnsi="Times New Roman" w:hint="default"/>
+        </w:rPr>
+        <w:t xml:space="preserve">“real” o “char”, etc. Lo que queremos decir con todo esto es que, efectivamente, los métodos o </w:t>
+      </w:r>
+      <w:r>
+        <w:rPr>
+          <w:i w:val="0"/>
+          <w:b w:val="0"/>
+          <w:color w:val="auto"/>
+          <w:sz w:val="22"/>
+          <w:szCs w:val="22"/>
+          <w:rFonts w:ascii="Times New Roman" w:eastAsia="Times New Roman" w:hAnsi="Times New Roman" w:hint="default"/>
+        </w:rPr>
+        <w:t xml:space="preserve">funciones que pongas en esa casillas, se </w:t>
       </w:r>
       <w:r>
         <w:rPr>
@@ -846,6 +1121,132 @@
         </w:rPr>
         <w:t xml:space="preserve"> </w:t>
       </w:r>
+    </w:p>
+    <w:p>
+      <w:pPr>
+        <w:numPr>
+          <w:ilvl w:val="0"/>
+          <w:numId w:val="0"/>
+        </w:numPr>
+        <w:jc w:val="both"/>
+        <w:spacing w:lineRule="auto" w:line="259" w:before="0" w:after="160"/>
+        <w:widowControl w:val="1"/>
+        <w:ind w:right="0" w:left="0" w:firstLine="0"/>
+        <w:rPr>
+          <w:i w:val="0"/>
+          <w:b w:val="0"/>
+          <w:color w:val="auto"/>
+          <w:sz w:val="22"/>
+          <w:szCs w:val="22"/>
+          <w:rFonts w:ascii="Times New Roman" w:eastAsia="Times New Roman" w:hAnsi="Times New Roman" w:hint="default"/>
+        </w:rPr>
+        <w:wordWrap w:val="1"/>
+        <w:autoSpaceDE w:val="0"/>
+        <w:autoSpaceDN w:val="0"/>
+      </w:pPr>
+    </w:p>
+    <w:p>
+      <w:pPr>
+        <w:numPr>
+          <w:ilvl w:val="0"/>
+          <w:numId w:val="0"/>
+        </w:numPr>
+        <w:jc w:val="both"/>
+        <w:spacing w:lineRule="auto" w:line="259" w:before="0" w:after="160"/>
+        <w:widowControl w:val="1"/>
+        <w:ind w:right="0" w:left="0" w:firstLine="0"/>
+        <w:rPr>
+          <w:i w:val="0"/>
+          <w:b w:val="0"/>
+          <w:color w:val="auto"/>
+          <w:sz w:val="22"/>
+          <w:szCs w:val="22"/>
+          <w:rFonts w:ascii="Times New Roman" w:eastAsia="Times New Roman" w:hAnsi="Times New Roman" w:hint="default"/>
+        </w:rPr>
+        <w:wordWrap w:val="1"/>
+        <w:autoSpaceDE w:val="0"/>
+        <w:autoSpaceDN w:val="0"/>
+      </w:pPr>
+    </w:p>
+    <w:p>
+      <w:pPr>
+        <w:numPr>
+          <w:ilvl w:val="0"/>
+          <w:numId w:val="0"/>
+        </w:numPr>
+        <w:jc w:val="both"/>
+        <w:spacing w:lineRule="auto" w:line="259" w:before="0" w:after="160"/>
+        <w:widowControl w:val="1"/>
+        <w:ind w:right="0" w:left="0" w:firstLine="0"/>
+        <w:rPr>
+          <w:i w:val="0"/>
+          <w:b w:val="0"/>
+          <w:color w:val="auto"/>
+          <w:sz w:val="22"/>
+          <w:szCs w:val="22"/>
+          <w:rFonts w:ascii="Times New Roman" w:eastAsia="Times New Roman" w:hAnsi="Times New Roman" w:hint="default"/>
+        </w:rPr>
+        <w:wordWrap w:val="1"/>
+        <w:autoSpaceDE w:val="0"/>
+        <w:autoSpaceDN w:val="0"/>
+      </w:pPr>
+    </w:p>
+    <w:p>
+      <w:pPr>
+        <w:numPr>
+          <w:ilvl w:val="0"/>
+          <w:numId w:val="0"/>
+        </w:numPr>
+        <w:jc w:val="both"/>
+        <w:spacing w:lineRule="auto" w:line="259" w:before="0" w:after="160"/>
+        <w:widowControl w:val="1"/>
+        <w:ind w:right="0" w:left="0" w:firstLine="0"/>
+        <w:rPr>
+          <w:i w:val="1"/>
+          <w:b w:val="1"/>
+          <w:color w:val="auto"/>
+          <w:sz w:val="22"/>
+          <w:szCs w:val="22"/>
+          <w:rFonts w:ascii="Times New Roman" w:eastAsia="Times New Roman" w:hAnsi="Times New Roman" w:hint="default"/>
+        </w:rPr>
+        <w:wordWrap w:val="1"/>
+        <w:autoSpaceDE w:val="0"/>
+        <w:autoSpaceDN w:val="0"/>
+      </w:pPr>
+      <w:r>
+        <w:rPr>
+          <w:i w:val="1"/>
+          <w:b w:val="1"/>
+          <w:color w:val="auto"/>
+          <w:sz w:val="22"/>
+          <w:szCs w:val="22"/>
+          <w:rFonts w:ascii="Times New Roman" w:eastAsia="Times New Roman" w:hAnsi="Times New Roman" w:hint="default"/>
+        </w:rPr>
+        <w:t xml:space="preserve">Casilla de ejemplo de todo lo anteriormente explicado: </w:t>
+      </w:r>
+    </w:p>
+    <w:p>
+      <w:pPr>
+        <w:numPr>
+          <w:ilvl w:val="0"/>
+          <w:numId w:val="0"/>
+        </w:numPr>
+        <w:jc w:val="both"/>
+        <w:spacing w:lineRule="auto" w:line="259" w:before="0" w:after="160"/>
+        <w:widowControl w:val="1"/>
+        <w:ind w:right="0" w:left="0" w:firstLine="0"/>
+        <w:rPr>
+          <w:i w:val="1"/>
+          <w:b w:val="0"/>
+          <w:color w:val="auto"/>
+          <w:sz w:val="22"/>
+          <w:szCs w:val="22"/>
+          <w:rFonts w:ascii="Times New Roman" w:eastAsia="Times New Roman" w:hAnsi="Times New Roman" w:hint="default"/>
+        </w:rPr>
+        <w:wordWrap w:val="1"/>
+        <w:autoSpaceDE w:val="0"/>
+        <w:autoSpaceDN w:val="0"/>
+      </w:pPr>
     </w:p>
     <w:p>
       <w:pPr>
@@ -875,9 +1276,9 @@
         </w:rPr>
         <w:drawing>
           <wp:inline distT="0" distB="0" distL="0" distR="0">
-            <wp:extent cx="1749425" cy="1381760"/>
+            <wp:extent cx="1750695" cy="1383030"/>
             <wp:effectExtent l="0" t="0" r="0" b="0"/>
-            <wp:docPr id="17" name="Imagen 4"/>
+            <wp:docPr id="10" name="Imagen 4"/>
             <wp:cNvGraphicFramePr>
               <a:graphicFrameLocks xmlns:a="http://schemas.openxmlformats.org/drawingml/2006/main" noChangeAspect="1"/>
             </wp:cNvGraphicFramePr>
@@ -885,7 +1286,7 @@
               <a:graphicData uri="http://schemas.openxmlformats.org/drawingml/2006/picture">
                 <pic:pic xmlns:pic="http://schemas.openxmlformats.org/drawingml/2006/picture">
                   <pic:nvPicPr>
-                    <pic:cNvPr id="2" name="Picture 2" descr="/Users/robertovelasquezdean/Library/Group Containers/L48J367XN4.com.infraware.PolarisOffice/EngineTemp/671/fImage23964175203.png"/>
+                    <pic:cNvPr id="2" name="Picture 2" descr="/Users/robertovelasquezdean/Library/Group Containers/L48J367XN4.com.infraware.PolarisOffice/EngineTemp/1366/fImage23964175203.png"/>
                     <pic:cNvPicPr>
                       <a:picLocks noChangeAspect="1" noChangeArrowheads="1"/>
                     </pic:cNvPicPr>
@@ -905,7 +1306,7 @@
                   <pic:spPr>
                     <a:xfrm>
                       <a:off x="0" y="0"/>
-                      <a:ext cx="1750060" cy="1382395"/>
+                      <a:ext cx="1751330" cy="1383665"/>
                     </a:xfrm>
                     <a:prstGeom prst="rect"/>
                     <a:ln cap="flat"/>
@@ -939,6 +1340,29 @@
         <w:autoSpaceDE w:val="0"/>
         <w:autoSpaceDN w:val="0"/>
       </w:pPr>
+    </w:p>
+    <w:p>
+      <w:pPr>
+        <w:numPr>
+          <w:ilvl w:val="0"/>
+          <w:numId w:val="0"/>
+        </w:numPr>
+        <w:jc w:val="both"/>
+        <w:spacing w:lineRule="auto" w:line="259" w:before="0" w:after="160"/>
+        <w:widowControl w:val="1"/>
+        <w:ind w:right="0" w:left="0" w:firstLine="0"/>
+        <w:rPr>
+          <w:i w:val="0"/>
+          <w:b w:val="0"/>
+          <w:color w:val="auto"/>
+          <w:sz w:val="22"/>
+          <w:szCs w:val="22"/>
+          <w:rFonts w:ascii="Times New Roman" w:eastAsia="Times New Roman" w:hAnsi="Times New Roman" w:hint="default"/>
+        </w:rPr>
+        <w:wordWrap w:val="1"/>
+        <w:autoSpaceDE w:val="0"/>
+        <w:autoSpaceDN w:val="0"/>
+      </w:pPr>
       <w:r>
         <w:rPr>
           <w:i w:val="0"/>
@@ -959,40 +1383,51 @@
           <w:szCs w:val="22"/>
           <w:rFonts w:ascii="Times New Roman" w:eastAsia="Times New Roman" w:hAnsi="Times New Roman" w:hint="default"/>
         </w:rPr>
-        <w:t xml:space="preserve">la visibilidad, </w:t>
-      </w:r>
-      <w:r>
-        <w:rPr>
-          <w:i w:val="0"/>
-          <w:b w:val="0"/>
-          <w:color w:val="auto"/>
-          <w:sz w:val="22"/>
-          <w:szCs w:val="22"/>
-          <w:rFonts w:ascii="Times New Roman" w:eastAsia="Times New Roman" w:hAnsi="Times New Roman" w:hint="default"/>
-        </w:rPr>
-        <w:t xml:space="preserve">la </w:t>
-      </w:r>
-      <w:r>
-        <w:rPr>
-          <w:i w:val="0"/>
-          <w:b w:val="0"/>
-          <w:color w:val="auto"/>
-          <w:sz w:val="22"/>
-          <w:szCs w:val="22"/>
-          <w:rFonts w:ascii="Times New Roman" w:eastAsia="Times New Roman" w:hAnsi="Times New Roman" w:hint="default"/>
-        </w:rPr>
-        <w:t xml:space="preserve">visibilidad nos permite configurar el acceso de los atributos o métodos de una clase. Mejor que lo </w:t>
-      </w:r>
-      <w:r>
-        <w:rPr>
-          <w:i w:val="0"/>
-          <w:b w:val="0"/>
-          <w:color w:val="auto"/>
-          <w:sz w:val="22"/>
-          <w:szCs w:val="22"/>
-          <w:rFonts w:ascii="Times New Roman" w:eastAsia="Times New Roman" w:hAnsi="Times New Roman" w:hint="default"/>
-        </w:rPr>
-        <w:t xml:space="preserve">describa la siguiente imagen: </w:t>
+        <w:t xml:space="preserve">la visibilidad. </w:t>
+      </w:r>
+      <w:r>
+        <w:rPr>
+          <w:i w:val="0"/>
+          <w:b w:val="0"/>
+          <w:color w:val="auto"/>
+          <w:sz w:val="22"/>
+          <w:szCs w:val="22"/>
+          <w:rFonts w:ascii="Times New Roman" w:eastAsia="Times New Roman" w:hAnsi="Times New Roman" w:hint="default"/>
+        </w:rPr>
+        <w:t xml:space="preserve">La </w:t>
+      </w:r>
+      <w:r>
+        <w:rPr>
+          <w:i w:val="1"/>
+          <w:b w:val="0"/>
+          <w:color w:val="auto"/>
+          <w:sz w:val="22"/>
+          <w:szCs w:val="22"/>
+          <w:rFonts w:ascii="Times New Roman" w:eastAsia="Times New Roman" w:hAnsi="Times New Roman" w:hint="default"/>
+        </w:rPr>
+        <w:t>visibilidad</w:t>
+      </w:r>
+      <w:r>
+        <w:rPr>
+          <w:i w:val="0"/>
+          <w:b w:val="0"/>
+          <w:color w:val="auto"/>
+          <w:sz w:val="22"/>
+          <w:szCs w:val="22"/>
+          <w:rFonts w:ascii="Times New Roman" w:eastAsia="Times New Roman" w:hAnsi="Times New Roman" w:hint="default"/>
+        </w:rPr>
+        <w:t xml:space="preserve"> nos permite configurar los límites de acceso a los atributos o métodos de una clase. Mejor </w:t>
+      </w:r>
+      <w:r>
+        <w:rPr>
+          <w:i w:val="0"/>
+          <w:b w:val="0"/>
+          <w:color w:val="auto"/>
+          <w:sz w:val="22"/>
+          <w:szCs w:val="22"/>
+          <w:rFonts w:ascii="Times New Roman" w:eastAsia="Times New Roman" w:hAnsi="Times New Roman" w:hint="default"/>
+        </w:rPr>
+        <w:t xml:space="preserve">que lo describa la siguiente imagen: </w:t>
       </w:r>
     </w:p>
     <w:p>
@@ -1023,9 +1458,9 @@
         </w:rPr>
         <w:drawing>
           <wp:inline distT="0" distB="0" distL="0" distR="0">
-            <wp:extent cx="2701925" cy="1468120"/>
+            <wp:extent cx="2703195" cy="1469390"/>
             <wp:effectExtent l="0" t="0" r="0" b="0"/>
-            <wp:docPr id="23" name="Imagen 5"/>
+            <wp:docPr id="11" name="Imagen 5"/>
             <wp:cNvGraphicFramePr>
               <a:graphicFrameLocks xmlns:a="http://schemas.openxmlformats.org/drawingml/2006/main" noChangeAspect="1"/>
             </wp:cNvGraphicFramePr>
@@ -1033,7 +1468,7 @@
               <a:graphicData uri="http://schemas.openxmlformats.org/drawingml/2006/picture">
                 <pic:pic xmlns:pic="http://schemas.openxmlformats.org/drawingml/2006/picture">
                   <pic:nvPicPr>
-                    <pic:cNvPr id="3" name="Picture 3" descr="/Users/robertovelasquezdean/Library/Group Containers/L48J367XN4.com.infraware.PolarisOffice/EngineTemp/671/fImage46741234421.png"/>
+                    <pic:cNvPr id="3" name="Picture 3" descr="/Users/robertovelasquezdean/Library/Group Containers/L48J367XN4.com.infraware.PolarisOffice/EngineTemp/1366/fImage46741234421.png"/>
                     <pic:cNvPicPr>
                       <a:picLocks noChangeAspect="1" noChangeArrowheads="1"/>
                     </pic:cNvPicPr>
@@ -1053,7 +1488,7 @@
                   <pic:spPr>
                     <a:xfrm>
                       <a:off x="0" y="0"/>
-                      <a:ext cx="2702560" cy="1468755"/>
+                      <a:ext cx="2703830" cy="1470025"/>
                     </a:xfrm>
                     <a:prstGeom prst="rect"/>
                     <a:ln cap="flat"/>
@@ -1076,8 +1511,8 @@
         <w:widowControl w:val="1"/>
         <w:ind w:right="0" w:left="0" w:firstLine="0"/>
         <w:rPr>
-          <w:i w:val="1"/>
-          <w:b w:val="0"/>
+          <w:i w:val="0"/>
+          <w:b w:val="1"/>
           <w:color w:val="auto"/>
           <w:sz w:val="22"/>
           <w:szCs w:val="22"/>
@@ -1089,14 +1524,82 @@
       </w:pPr>
       <w:r>
         <w:rPr>
-          <w:i w:val="1"/>
-          <w:b w:val="0"/>
-          <w:color w:val="auto"/>
-          <w:sz w:val="22"/>
-          <w:szCs w:val="22"/>
-          <w:rFonts w:ascii="Times New Roman" w:eastAsia="Times New Roman" w:hAnsi="Times New Roman" w:hint="default"/>
-        </w:rPr>
-        <w:t xml:space="preserve">En la mayoria de los casos los atributos serán privados o protegidos y los métodos con frecuencia </w:t>
+          <w:i w:val="0"/>
+          <w:b w:val="0"/>
+          <w:color w:val="auto"/>
+          <w:sz w:val="22"/>
+          <w:szCs w:val="22"/>
+          <w:rFonts w:ascii="Times New Roman" w:eastAsia="Times New Roman" w:hAnsi="Times New Roman" w:hint="default"/>
+        </w:rPr>
+        <w:t xml:space="preserve">A los simbolos se les llama: </w:t>
+      </w:r>
+      <w:r>
+        <w:rPr>
+          <w:i w:val="0"/>
+          <w:b w:val="1"/>
+          <w:color w:val="auto"/>
+          <w:sz w:val="22"/>
+          <w:szCs w:val="22"/>
+          <w:rFonts w:ascii="Times New Roman" w:eastAsia="Times New Roman" w:hAnsi="Times New Roman" w:hint="default"/>
+        </w:rPr>
+        <w:t xml:space="preserve">codificadores de acceso.</w:t>
+      </w:r>
+    </w:p>
+    <w:p>
+      <w:pPr>
+        <w:numPr>
+          <w:ilvl w:val="0"/>
+          <w:numId w:val="0"/>
+        </w:numPr>
+        <w:jc w:val="both"/>
+        <w:spacing w:lineRule="auto" w:line="259" w:before="0" w:after="160"/>
+        <w:widowControl w:val="1"/>
+        <w:ind w:right="0" w:left="0" w:firstLine="0"/>
+        <w:rPr>
+          <w:i w:val="0"/>
+          <w:b w:val="0"/>
+          <w:color w:val="auto"/>
+          <w:sz w:val="22"/>
+          <w:szCs w:val="22"/>
+          <w:rFonts w:ascii="Times New Roman" w:eastAsia="Times New Roman" w:hAnsi="Times New Roman" w:hint="default"/>
+        </w:rPr>
+        <w:wordWrap w:val="1"/>
+        <w:autoSpaceDE w:val="0"/>
+        <w:autoSpaceDN w:val="0"/>
+      </w:pPr>
+    </w:p>
+    <w:p>
+      <w:pPr>
+        <w:numPr>
+          <w:ilvl w:val="0"/>
+          <w:numId w:val="0"/>
+        </w:numPr>
+        <w:jc w:val="both"/>
+        <w:spacing w:lineRule="auto" w:line="259" w:before="0" w:after="160"/>
+        <w:widowControl w:val="1"/>
+        <w:ind w:right="0" w:left="0" w:firstLine="0"/>
+        <w:rPr>
+          <w:i w:val="1"/>
+          <w:b w:val="0"/>
+          <w:color w:val="auto"/>
+          <w:sz w:val="22"/>
+          <w:szCs w:val="22"/>
+          <w:rFonts w:ascii="Times New Roman" w:eastAsia="Times New Roman" w:hAnsi="Times New Roman" w:hint="default"/>
+        </w:rPr>
+        <w:wordWrap w:val="1"/>
+        <w:autoSpaceDE w:val="0"/>
+        <w:autoSpaceDN w:val="0"/>
+      </w:pPr>
+      <w:r>
+        <w:rPr>
+          <w:i w:val="1"/>
+          <w:b w:val="0"/>
+          <w:color w:val="auto"/>
+          <w:sz w:val="22"/>
+          <w:szCs w:val="22"/>
+          <w:rFonts w:ascii="Times New Roman" w:eastAsia="Times New Roman" w:hAnsi="Times New Roman" w:hint="default"/>
+        </w:rPr>
+        <w:t xml:space="preserve">En la mayoria de los casos, los atributos serán privados o protegidos y los métodos con frecuencia </w:t>
       </w:r>
       <w:r>
         <w:rPr>
@@ -1138,9 +1641,9 @@
         </w:rPr>
         <w:drawing>
           <wp:inline distT="0" distB="0" distL="0" distR="0">
-            <wp:extent cx="1758950" cy="1370965"/>
+            <wp:extent cx="1760220" cy="1372235"/>
             <wp:effectExtent l="0" t="0" r="0" b="0"/>
-            <wp:docPr id="24" name="Imagen 6"/>
+            <wp:docPr id="12" name="Imagen 6"/>
             <wp:cNvGraphicFramePr>
               <a:graphicFrameLocks xmlns:a="http://schemas.openxmlformats.org/drawingml/2006/main" noChangeAspect="1"/>
             </wp:cNvGraphicFramePr>
@@ -1148,7 +1651,7 @@
               <a:graphicData uri="http://schemas.openxmlformats.org/drawingml/2006/picture">
                 <pic:pic xmlns:pic="http://schemas.openxmlformats.org/drawingml/2006/picture">
                   <pic:nvPicPr>
-                    <pic:cNvPr id="4" name="Picture 4" descr="/Users/robertovelasquezdean/Library/Group Containers/L48J367XN4.com.infraware.PolarisOffice/EngineTemp/671/fImage35705247447.png"/>
+                    <pic:cNvPr id="4" name="Picture 4" descr="/Users/robertovelasquezdean/Library/Group Containers/L48J367XN4.com.infraware.PolarisOffice/EngineTemp/1366/fImage35705247447.png"/>
                     <pic:cNvPicPr>
                       <a:picLocks noChangeAspect="1" noChangeArrowheads="1"/>
                     </pic:cNvPicPr>
@@ -1168,7 +1671,7 @@
                   <pic:spPr>
                     <a:xfrm>
                       <a:off x="0" y="0"/>
-                      <a:ext cx="1759585" cy="1371600"/>
+                      <a:ext cx="1760855" cy="1372870"/>
                     </a:xfrm>
                     <a:prstGeom prst="rect"/>
                     <a:ln cap="flat"/>
@@ -1214,8 +1717,8 @@
         <w:widowControl w:val="1"/>
         <w:ind w:right="0" w:left="0" w:firstLine="0"/>
         <w:rPr>
-          <w:i w:val="1"/>
-          <w:b w:val="1"/>
+          <w:i w:val="0"/>
+          <w:b w:val="0"/>
           <w:color w:val="auto"/>
           <w:sz w:val="22"/>
           <w:szCs w:val="22"/>
@@ -1225,6 +1728,121 @@
         <w:autoSpaceDE w:val="0"/>
         <w:autoSpaceDN w:val="0"/>
       </w:pPr>
+    </w:p>
+    <w:p>
+      <w:pPr>
+        <w:numPr>
+          <w:ilvl w:val="0"/>
+          <w:numId w:val="0"/>
+        </w:numPr>
+        <w:jc w:val="both"/>
+        <w:spacing w:lineRule="auto" w:line="259" w:before="0" w:after="160"/>
+        <w:widowControl w:val="1"/>
+        <w:ind w:right="0" w:left="0" w:firstLine="0"/>
+        <w:rPr>
+          <w:i w:val="0"/>
+          <w:b w:val="0"/>
+          <w:color w:val="auto"/>
+          <w:sz w:val="22"/>
+          <w:szCs w:val="22"/>
+          <w:rFonts w:ascii="Times New Roman" w:eastAsia="Times New Roman" w:hAnsi="Times New Roman" w:hint="default"/>
+        </w:rPr>
+        <w:wordWrap w:val="1"/>
+        <w:autoSpaceDE w:val="0"/>
+        <w:autoSpaceDN w:val="0"/>
+      </w:pPr>
+    </w:p>
+    <w:p>
+      <w:pPr>
+        <w:numPr>
+          <w:ilvl w:val="0"/>
+          <w:numId w:val="0"/>
+        </w:numPr>
+        <w:jc w:val="both"/>
+        <w:spacing w:lineRule="auto" w:line="259" w:before="0" w:after="160"/>
+        <w:widowControl w:val="1"/>
+        <w:ind w:right="0" w:left="0" w:firstLine="0"/>
+        <w:rPr>
+          <w:i w:val="0"/>
+          <w:b w:val="0"/>
+          <w:color w:val="auto"/>
+          <w:sz w:val="22"/>
+          <w:szCs w:val="22"/>
+          <w:rFonts w:ascii="Times New Roman" w:eastAsia="Times New Roman" w:hAnsi="Times New Roman" w:hint="default"/>
+        </w:rPr>
+        <w:wordWrap w:val="1"/>
+        <w:autoSpaceDE w:val="0"/>
+        <w:autoSpaceDN w:val="0"/>
+      </w:pPr>
+    </w:p>
+    <w:p>
+      <w:pPr>
+        <w:numPr>
+          <w:ilvl w:val="0"/>
+          <w:numId w:val="0"/>
+        </w:numPr>
+        <w:jc w:val="both"/>
+        <w:spacing w:lineRule="auto" w:line="259" w:before="0" w:after="160"/>
+        <w:widowControl w:val="1"/>
+        <w:ind w:right="0" w:left="0" w:firstLine="0"/>
+        <w:rPr>
+          <w:i w:val="0"/>
+          <w:b w:val="0"/>
+          <w:color w:val="auto"/>
+          <w:sz w:val="22"/>
+          <w:szCs w:val="22"/>
+          <w:rFonts w:ascii="Times New Roman" w:eastAsia="Times New Roman" w:hAnsi="Times New Roman" w:hint="default"/>
+        </w:rPr>
+        <w:wordWrap w:val="1"/>
+        <w:autoSpaceDE w:val="0"/>
+        <w:autoSpaceDN w:val="0"/>
+      </w:pPr>
+    </w:p>
+    <w:p>
+      <w:pPr>
+        <w:numPr>
+          <w:ilvl w:val="0"/>
+          <w:numId w:val="0"/>
+        </w:numPr>
+        <w:jc w:val="both"/>
+        <w:spacing w:lineRule="auto" w:line="259" w:before="0" w:after="160"/>
+        <w:widowControl w:val="1"/>
+        <w:ind w:right="0" w:left="0" w:firstLine="0"/>
+        <w:rPr>
+          <w:i w:val="0"/>
+          <w:b w:val="0"/>
+          <w:color w:val="auto"/>
+          <w:sz w:val="22"/>
+          <w:szCs w:val="22"/>
+          <w:rFonts w:ascii="Times New Roman" w:eastAsia="Times New Roman" w:hAnsi="Times New Roman" w:hint="default"/>
+        </w:rPr>
+        <w:wordWrap w:val="1"/>
+        <w:autoSpaceDE w:val="0"/>
+        <w:autoSpaceDN w:val="0"/>
+      </w:pPr>
+    </w:p>
+    <w:p>
+      <w:pPr>
+        <w:numPr>
+          <w:ilvl w:val="0"/>
+          <w:numId w:val="0"/>
+        </w:numPr>
+        <w:jc w:val="both"/>
+        <w:spacing w:lineRule="auto" w:line="259" w:before="0" w:after="160"/>
+        <w:widowControl w:val="1"/>
+        <w:ind w:right="0" w:left="0" w:firstLine="0"/>
+        <w:rPr>
+          <w:i w:val="1"/>
+          <w:b w:val="1"/>
+          <w:color w:val="auto"/>
+          <w:sz w:val="22"/>
+          <w:szCs w:val="22"/>
+          <w:rFonts w:ascii="Times New Roman" w:eastAsia="Times New Roman" w:hAnsi="Times New Roman" w:hint="default"/>
+        </w:rPr>
+        <w:wordWrap w:val="1"/>
+        <w:autoSpaceDE w:val="0"/>
+        <w:autoSpaceDN w:val="0"/>
+      </w:pPr>
       <w:r>
         <w:rPr>
           <w:i w:val="1"/>
@@ -1236,29 +1854,6 @@
         </w:rPr>
         <w:t xml:space="preserve">Relaciones en diagramas de clases UML</w:t>
       </w:r>
-    </w:p>
-    <w:p>
-      <w:pPr>
-        <w:numPr>
-          <w:ilvl w:val="0"/>
-          <w:numId w:val="0"/>
-        </w:numPr>
-        <w:jc w:val="both"/>
-        <w:spacing w:lineRule="auto" w:line="259" w:before="0" w:after="160"/>
-        <w:widowControl w:val="1"/>
-        <w:ind w:right="0" w:left="0" w:firstLine="0"/>
-        <w:rPr>
-          <w:i w:val="0"/>
-          <w:b w:val="0"/>
-          <w:color w:val="auto"/>
-          <w:sz w:val="22"/>
-          <w:szCs w:val="22"/>
-          <w:rFonts w:ascii="Times New Roman" w:eastAsia="Times New Roman" w:hAnsi="Times New Roman" w:hint="default"/>
-        </w:rPr>
-        <w:wordWrap w:val="1"/>
-        <w:autoSpaceDE w:val="0"/>
-        <w:autoSpaceDN w:val="0"/>
-      </w:pPr>
     </w:p>
     <w:p>
       <w:pPr>
@@ -1288,9 +1883,9 @@
         </w:rPr>
         <w:drawing>
           <wp:inline distT="0" distB="0" distL="0" distR="0">
-            <wp:extent cx="5731510" cy="3107690"/>
+            <wp:extent cx="5732780" cy="3108960"/>
             <wp:effectExtent l="0" t="0" r="0" b="0"/>
-            <wp:docPr id="25" name="Imagen 7"/>
+            <wp:docPr id="13" name="Imagen 7"/>
             <wp:cNvGraphicFramePr>
               <a:graphicFrameLocks xmlns:a="http://schemas.openxmlformats.org/drawingml/2006/main" noChangeAspect="1"/>
             </wp:cNvGraphicFramePr>
@@ -1298,7 +1893,7 @@
               <a:graphicData uri="http://schemas.openxmlformats.org/drawingml/2006/picture">
                 <pic:pic xmlns:pic="http://schemas.openxmlformats.org/drawingml/2006/picture">
                   <pic:nvPicPr>
-                    <pic:cNvPr id="5" name="Picture 5" descr="/Users/robertovelasquezdean/Library/Group Containers/L48J367XN4.com.infraware.PolarisOffice/EngineTemp/671/fImage120175251034.png"/>
+                    <pic:cNvPr id="5" name="Picture 5" descr="/Users/robertovelasquezdean/Library/Group Containers/L48J367XN4.com.infraware.PolarisOffice/EngineTemp/1366/fImage120175251034.png"/>
                     <pic:cNvPicPr>
                       <a:picLocks noChangeAspect="1" noChangeArrowheads="1"/>
                     </pic:cNvPicPr>
@@ -1318,7 +1913,7 @@
                   <pic:spPr>
                     <a:xfrm>
                       <a:off x="0" y="0"/>
-                      <a:ext cx="5732145" cy="3108325"/>
+                      <a:ext cx="5733415" cy="3109595"/>
                     </a:xfrm>
                     <a:prstGeom prst="rect"/>
                     <a:ln cap="flat"/>
@@ -1361,18 +1956,73 @@
           <w:szCs w:val="22"/>
           <w:rFonts w:ascii="Times New Roman" w:eastAsia="Times New Roman" w:hAnsi="Times New Roman" w:hint="default"/>
         </w:rPr>
-        <w:t xml:space="preserve">Si se da cuenta, de una clase (con atributas generales para todos), hemos creado sub-clases (donde se </w:t>
-      </w:r>
-      <w:r>
-        <w:rPr>
-          <w:i w:val="0"/>
-          <w:b w:val="0"/>
-          <w:color w:val="auto"/>
-          <w:sz w:val="22"/>
-          <w:szCs w:val="22"/>
-          <w:rFonts w:ascii="Times New Roman" w:eastAsia="Times New Roman" w:hAnsi="Times New Roman" w:hint="default"/>
-        </w:rPr>
-        <w:t xml:space="preserve">pueden especificar atributos todavía más especificos); a esto se le llama: </w:t>
+        <w:t xml:space="preserve">Si se da cuenta, de una clase (con </w:t>
+      </w:r>
+      <w:r>
+        <w:rPr>
+          <w:i w:val="1"/>
+          <w:b w:val="0"/>
+          <w:color w:val="auto"/>
+          <w:sz w:val="22"/>
+          <w:szCs w:val="22"/>
+          <w:rFonts w:ascii="Times New Roman" w:eastAsia="Times New Roman" w:hAnsi="Times New Roman" w:hint="default"/>
+        </w:rPr>
+        <w:t>atributos</w:t>
+      </w:r>
+      <w:r>
+        <w:rPr>
+          <w:i w:val="0"/>
+          <w:b w:val="0"/>
+          <w:color w:val="auto"/>
+          <w:sz w:val="22"/>
+          <w:szCs w:val="22"/>
+          <w:rFonts w:ascii="Times New Roman" w:eastAsia="Times New Roman" w:hAnsi="Times New Roman" w:hint="default"/>
+        </w:rPr>
+        <w:t xml:space="preserve"> generales para todos), hemos creado sub-clases (donde se </w:t>
+      </w:r>
+      <w:r>
+        <w:rPr>
+          <w:i w:val="0"/>
+          <w:b w:val="0"/>
+          <w:color w:val="auto"/>
+          <w:sz w:val="22"/>
+          <w:szCs w:val="22"/>
+          <w:rFonts w:ascii="Times New Roman" w:eastAsia="Times New Roman" w:hAnsi="Times New Roman" w:hint="default"/>
+        </w:rPr>
+        <w:t xml:space="preserve">pueden agregar atributos todavía más especificos o propios a una </w:t>
+      </w:r>
+      <w:r>
+        <w:rPr>
+          <w:i w:val="1"/>
+          <w:b w:val="0"/>
+          <w:color w:val="auto"/>
+          <w:sz w:val="22"/>
+          <w:szCs w:val="22"/>
+          <w:rFonts w:ascii="Times New Roman" w:eastAsia="Times New Roman" w:hAnsi="Times New Roman" w:hint="default"/>
+        </w:rPr>
+        <w:t xml:space="preserve">instancia </w:t>
+      </w:r>
+      <w:r>
+        <w:rPr>
+          <w:i w:val="0"/>
+          <w:b w:val="0"/>
+          <w:color w:val="auto"/>
+          <w:sz w:val="22"/>
+          <w:szCs w:val="22"/>
+          <w:rFonts w:ascii="Times New Roman" w:eastAsia="Times New Roman" w:hAnsi="Times New Roman" w:hint="default"/>
+        </w:rPr>
+        <w:t xml:space="preserve">determinada); a esto se le </w:t>
+      </w:r>
+      <w:r>
+        <w:rPr>
+          <w:i w:val="0"/>
+          <w:b w:val="0"/>
+          <w:color w:val="auto"/>
+          <w:sz w:val="22"/>
+          <w:szCs w:val="22"/>
+          <w:rFonts w:ascii="Times New Roman" w:eastAsia="Times New Roman" w:hAnsi="Times New Roman" w:hint="default"/>
+        </w:rPr>
+        <w:t xml:space="preserve">llama: </w:t>
       </w:r>
       <w:r>
         <w:rPr>
@@ -1416,40 +2066,40 @@
           <w:szCs w:val="22"/>
           <w:rFonts w:ascii="Times New Roman" w:eastAsia="Times New Roman" w:hAnsi="Times New Roman" w:hint="default"/>
         </w:rPr>
-        <w:t xml:space="preserve"> es una </w:t>
-      </w:r>
-      <w:r>
-        <w:rPr>
-          <w:i w:val="0"/>
-          <w:b w:val="0"/>
-          <w:color w:val="auto"/>
-          <w:sz w:val="22"/>
-          <w:szCs w:val="22"/>
-          <w:rFonts w:ascii="Times New Roman" w:eastAsia="Times New Roman" w:hAnsi="Times New Roman" w:hint="default"/>
-        </w:rPr>
-        <w:t xml:space="preserve">buena práctica que retoma el concepto de </w:t>
-      </w:r>
-      <w:r>
-        <w:rPr>
-          <w:i w:val="1"/>
-          <w:b w:val="0"/>
-          <w:color w:val="auto"/>
-          <w:sz w:val="22"/>
-          <w:szCs w:val="22"/>
-          <w:rFonts w:ascii="Times New Roman" w:eastAsia="Times New Roman" w:hAnsi="Times New Roman" w:hint="default"/>
-        </w:rPr>
-        <w:t xml:space="preserve">abtracción </w:t>
-      </w:r>
-      <w:r>
-        <w:rPr>
-          <w:i w:val="0"/>
-          <w:b w:val="0"/>
-          <w:color w:val="auto"/>
-          <w:sz w:val="22"/>
-          <w:szCs w:val="22"/>
-          <w:rFonts w:ascii="Times New Roman" w:eastAsia="Times New Roman" w:hAnsi="Times New Roman" w:hint="default"/>
-        </w:rPr>
-        <w:t xml:space="preserve">para ahorrarnos código y ser más eficientes.</w:t>
+        <w:t xml:space="preserve"> es una buena práctica que retoma el concepto de </w:t>
+      </w:r>
+      <w:r>
+        <w:rPr>
+          <w:i w:val="1"/>
+          <w:b w:val="0"/>
+          <w:color w:val="auto"/>
+          <w:sz w:val="22"/>
+          <w:szCs w:val="22"/>
+          <w:rFonts w:ascii="Times New Roman" w:eastAsia="Times New Roman" w:hAnsi="Times New Roman" w:hint="default"/>
+        </w:rPr>
+        <w:t xml:space="preserve">abstracción </w:t>
+      </w:r>
+      <w:r>
+        <w:rPr>
+          <w:i w:val="0"/>
+          <w:b w:val="0"/>
+          <w:color w:val="auto"/>
+          <w:sz w:val="22"/>
+          <w:szCs w:val="22"/>
+          <w:rFonts w:ascii="Times New Roman" w:eastAsia="Times New Roman" w:hAnsi="Times New Roman" w:hint="default"/>
+        </w:rPr>
+        <w:t xml:space="preserve">para </w:t>
+      </w:r>
+      <w:r>
+        <w:rPr>
+          <w:i w:val="0"/>
+          <w:b w:val="0"/>
+          <w:color w:val="auto"/>
+          <w:sz w:val="22"/>
+          <w:szCs w:val="22"/>
+          <w:rFonts w:ascii="Times New Roman" w:eastAsia="Times New Roman" w:hAnsi="Times New Roman" w:hint="default"/>
+        </w:rPr>
+        <w:t xml:space="preserve">ahorrarnos código y ser más eficientes.</w:t>
       </w:r>
     </w:p>
     <w:p>
@@ -1506,29 +2156,51 @@
           <w:szCs w:val="22"/>
           <w:rFonts w:ascii="Times New Roman" w:eastAsia="Times New Roman" w:hAnsi="Times New Roman" w:hint="default"/>
         </w:rPr>
-        <w:t xml:space="preserve">Tipos de relaciones en UML </w:t>
-      </w:r>
-      <w:r>
-        <w:rPr>
-          <w:i w:val="1"/>
-          <w:b w:val="0"/>
-          <w:color w:val="auto"/>
-          <w:sz w:val="22"/>
-          <w:szCs w:val="22"/>
-          <w:rFonts w:ascii="Times New Roman" w:eastAsia="Times New Roman" w:hAnsi="Times New Roman" w:hint="default"/>
-        </w:rPr>
-        <w:t xml:space="preserve">(pueden ser aplicadas en diagramas de clase o, en lo siguiente que </w:t>
-      </w:r>
-      <w:r>
-        <w:rPr>
-          <w:i w:val="1"/>
-          <w:b w:val="0"/>
-          <w:color w:val="auto"/>
-          <w:sz w:val="22"/>
-          <w:szCs w:val="22"/>
-          <w:rFonts w:ascii="Times New Roman" w:eastAsia="Times New Roman" w:hAnsi="Times New Roman" w:hint="default"/>
-        </w:rPr>
-        <w:t xml:space="preserve">veremos, casos de uso) (las relaciones que vienen después de la herencia)</w:t>
+        <w:t xml:space="preserve">Tipos de relaciones en UML. </w:t>
+      </w:r>
+      <w:r>
+        <w:rPr>
+          <w:i w:val="1"/>
+          <w:b w:val="0"/>
+          <w:color w:val="auto"/>
+          <w:sz w:val="22"/>
+          <w:szCs w:val="22"/>
+          <w:rFonts w:ascii="Times New Roman" w:eastAsia="Times New Roman" w:hAnsi="Times New Roman" w:hint="default"/>
+        </w:rPr>
+        <w:t xml:space="preserve">Pueden ser aplicadas en diagramas de clase o, en lo siguiente que </w:t>
+      </w:r>
+      <w:r>
+        <w:rPr>
+          <w:i w:val="1"/>
+          <w:b w:val="0"/>
+          <w:color w:val="auto"/>
+          <w:sz w:val="22"/>
+          <w:szCs w:val="22"/>
+          <w:rFonts w:ascii="Times New Roman" w:eastAsia="Times New Roman" w:hAnsi="Times New Roman" w:hint="default"/>
+        </w:rPr>
+        <w:t xml:space="preserve">veremos, </w:t>
+      </w:r>
+      <w:r>
+        <w:rPr>
+          <w:i w:val="1"/>
+          <w:b w:val="1"/>
+          <w:color w:val="auto"/>
+          <w:sz w:val="22"/>
+          <w:szCs w:val="22"/>
+          <w:rFonts w:ascii="Times New Roman" w:eastAsia="Times New Roman" w:hAnsi="Times New Roman" w:hint="default"/>
+        </w:rPr>
+        <w:t xml:space="preserve">diagramas de casos de uso</w:t>
+      </w:r>
+      <w:r>
+        <w:rPr>
+          <w:i w:val="1"/>
+          <w:b w:val="0"/>
+          <w:color w:val="auto"/>
+          <w:sz w:val="22"/>
+          <w:szCs w:val="22"/>
+          <w:rFonts w:ascii="Times New Roman" w:eastAsia="Times New Roman" w:hAnsi="Times New Roman" w:hint="default"/>
+        </w:rPr>
+        <w:t xml:space="preserve">. De hecho, la “herencia” es un tipo de relación en UML. </w:t>
       </w:r>
     </w:p>
     <w:p>
@@ -1559,9 +2231,9 @@
         </w:rPr>
         <w:drawing>
           <wp:inline distT="0" distB="0" distL="0" distR="0">
-            <wp:extent cx="5372735" cy="3105785"/>
+            <wp:extent cx="5374005" cy="3107055"/>
             <wp:effectExtent l="0" t="0" r="0" b="0"/>
-            <wp:docPr id="30" name="Imagen 7"/>
+            <wp:docPr id="16" name="Imagen 7"/>
             <wp:cNvGraphicFramePr>
               <a:graphicFrameLocks xmlns:a="http://schemas.openxmlformats.org/drawingml/2006/main" noChangeAspect="1"/>
             </wp:cNvGraphicFramePr>
@@ -1569,7 +2241,7 @@
               <a:graphicData uri="http://schemas.openxmlformats.org/drawingml/2006/picture">
                 <pic:pic xmlns:pic="http://schemas.openxmlformats.org/drawingml/2006/picture">
                   <pic:nvPicPr>
-                    <pic:cNvPr id="6" name="Picture 6" descr="/Users/robertovelasquezdean/Library/Group Containers/L48J367XN4.com.infraware.PolarisOffice/EngineTemp/671/fImage117998109956.png"/>
+                    <pic:cNvPr id="6" name="Picture 6" descr="/Users/robertovelasquezdean/Library/Group Containers/L48J367XN4.com.infraware.PolarisOffice/EngineTemp/1366/fImage117998109956.png"/>
                     <pic:cNvPicPr>
                       <a:picLocks noChangeAspect="1" noChangeArrowheads="1"/>
                     </pic:cNvPicPr>
@@ -1589,7 +2261,7 @@
                   <pic:spPr>
                     <a:xfrm>
                       <a:off x="0" y="0"/>
-                      <a:ext cx="5373370" cy="3106420"/>
+                      <a:ext cx="5374640" cy="3107690"/>
                     </a:xfrm>
                     <a:prstGeom prst="rect"/>
                     <a:ln cap="flat"/>
@@ -1612,7 +2284,8 @@
         <w:widowControl w:val="1"/>
         <w:ind w:right="0" w:left="0" w:firstLine="0"/>
         <w:rPr>
-          <w:i w:val="0"/>
+          <w:i w:val="1"/>
+          <w:b w:val="1"/>
           <w:color w:val="auto"/>
           <w:sz w:val="22"/>
           <w:szCs w:val="22"/>
@@ -1624,6 +2297,61 @@
       </w:pPr>
       <w:r>
         <w:rPr>
+          <w:i w:val="1"/>
+          <w:b w:val="1"/>
+          <w:color w:val="auto"/>
+          <w:sz w:val="22"/>
+          <w:szCs w:val="22"/>
+          <w:rFonts w:ascii="Times New Roman" w:eastAsia="Times New Roman" w:hAnsi="Times New Roman" w:hint="default"/>
+        </w:rPr>
+        <w:t xml:space="preserve">Use case subject (asunto del caso de uso):</w:t>
+      </w:r>
+      <w:r>
+        <w:rPr>
+          <w:i w:val="1"/>
+          <w:b w:val="0"/>
+          <w:color w:val="auto"/>
+          <w:sz w:val="22"/>
+          <w:szCs w:val="22"/>
+          <w:rFonts w:ascii="Times New Roman" w:eastAsia="Times New Roman" w:hAnsi="Times New Roman" w:hint="default"/>
+        </w:rPr>
+        <w:t xml:space="preserve"> responde a lo que representará el sistema en un título (en </w:t>
+      </w:r>
+      <w:r>
+        <w:rPr>
+          <w:i w:val="1"/>
+          <w:b w:val="0"/>
+          <w:color w:val="auto"/>
+          <w:sz w:val="22"/>
+          <w:szCs w:val="22"/>
+          <w:rFonts w:ascii="Times New Roman" w:eastAsia="Times New Roman" w:hAnsi="Times New Roman" w:hint="default"/>
+        </w:rPr>
+        <w:t xml:space="preserve">la anterior imagen sería: “Sistema de compra por Internet”)</w:t>
+      </w:r>
+    </w:p>
+    <w:p>
+      <w:pPr>
+        <w:numPr>
+          <w:ilvl w:val="0"/>
+          <w:numId w:val="0"/>
+        </w:numPr>
+        <w:jc w:val="both"/>
+        <w:spacing w:lineRule="auto" w:line="259" w:before="0" w:after="160"/>
+        <w:widowControl w:val="1"/>
+        <w:ind w:right="0" w:left="0" w:firstLine="0"/>
+        <w:rPr>
+          <w:i w:val="0"/>
+          <w:color w:val="auto"/>
+          <w:sz w:val="22"/>
+          <w:szCs w:val="22"/>
+          <w:rFonts w:ascii="Times New Roman" w:eastAsia="Times New Roman" w:hAnsi="Times New Roman" w:hint="default"/>
+        </w:rPr>
+        <w:wordWrap w:val="1"/>
+        <w:autoSpaceDE w:val="0"/>
+        <w:autoSpaceDN w:val="0"/>
+      </w:pPr>
+      <w:r>
+        <w:rPr>
           <w:i w:val="0"/>
           <w:b w:val="0"/>
           <w:color w:val="auto"/>
@@ -1795,7 +2523,7 @@
           <w:szCs w:val="22"/>
           <w:rFonts w:ascii="Times New Roman" w:eastAsia="Times New Roman" w:hAnsi="Times New Roman" w:hint="default"/>
         </w:rPr>
-        <w:t xml:space="preserve">la flecha con </w:t>
+        <w:t xml:space="preserve">La flecha con </w:t>
       </w:r>
       <w:r>
         <w:rPr>
@@ -1833,7 +2561,7 @@
           <w:szCs w:val="22"/>
           <w:rFonts w:ascii="Times New Roman" w:eastAsia="Times New Roman" w:hAnsi="Times New Roman" w:hint="default"/>
         </w:rPr>
-        <w:t xml:space="preserve">se refiere a una: asociación de tipo </w:t>
+        <w:t xml:space="preserve">se refiere a una asociación de tipo </w:t>
       </w:r>
       <w:r>
         <w:rPr>
@@ -1986,7 +2714,7 @@
           <w:szCs w:val="22"/>
           <w:rFonts w:ascii="Times New Roman" w:eastAsia="Times New Roman" w:hAnsi="Times New Roman" w:hint="default"/>
         </w:rPr>
-        <w:t xml:space="preserve">se refiere a una: asociación de tipo </w:t>
+        <w:t xml:space="preserve">se refiere a una asociación de tipo </w:t>
       </w:r>
       <w:r>
         <w:rPr>
@@ -2279,7 +3007,7 @@
           <w:szCs w:val="22"/>
           <w:rFonts w:ascii="Times New Roman" w:eastAsia="Times New Roman" w:hAnsi="Times New Roman" w:hint="default"/>
         </w:rPr>
-        <w:t xml:space="preserve"> la cuál puede extender de forma personalizada en cada </w:t>
+        <w:t xml:space="preserve"> la cuál puede extenderse de forma personalizada en cada </w:t>
       </w:r>
       <w:r>
         <w:rPr>
@@ -2315,77 +3043,8 @@
         <w:widowControl w:val="1"/>
         <w:ind w:right="0" w:left="0" w:firstLine="0"/>
         <w:rPr>
-          <w:i w:val="1"/>
-          <w:b w:val="1"/>
-          <w:color w:val="auto"/>
-          <w:sz w:val="22"/>
-          <w:szCs w:val="22"/>
-          <w:rFonts w:ascii="Times New Roman" w:eastAsia="Times New Roman" w:hAnsi="Times New Roman" w:hint="default"/>
-        </w:rPr>
-        <w:wordWrap w:val="1"/>
-        <w:autoSpaceDE w:val="0"/>
-        <w:autoSpaceDN w:val="0"/>
-      </w:pPr>
-    </w:p>
-    <w:p>
-      <w:pPr>
-        <w:numPr>
-          <w:ilvl w:val="0"/>
-          <w:numId w:val="0"/>
-        </w:numPr>
-        <w:jc w:val="both"/>
-        <w:spacing w:lineRule="auto" w:line="259" w:before="0" w:after="160"/>
-        <w:widowControl w:val="1"/>
-        <w:ind w:right="0" w:left="0" w:firstLine="0"/>
-        <w:rPr>
-          <w:i w:val="1"/>
-          <w:b w:val="1"/>
-          <w:color w:val="auto"/>
-          <w:sz w:val="22"/>
-          <w:szCs w:val="22"/>
-          <w:rFonts w:ascii="Times New Roman" w:eastAsia="Times New Roman" w:hAnsi="Times New Roman" w:hint="default"/>
-        </w:rPr>
-        <w:wordWrap w:val="1"/>
-        <w:autoSpaceDE w:val="0"/>
-        <w:autoSpaceDN w:val="0"/>
-      </w:pPr>
-    </w:p>
-    <w:p>
-      <w:pPr>
-        <w:numPr>
-          <w:ilvl w:val="0"/>
-          <w:numId w:val="0"/>
-        </w:numPr>
-        <w:jc w:val="both"/>
-        <w:spacing w:lineRule="auto" w:line="259" w:before="0" w:after="160"/>
-        <w:widowControl w:val="1"/>
-        <w:ind w:right="0" w:left="0" w:firstLine="0"/>
-        <w:rPr>
-          <w:i w:val="1"/>
-          <w:b w:val="1"/>
-          <w:color w:val="auto"/>
-          <w:sz w:val="22"/>
-          <w:szCs w:val="22"/>
-          <w:rFonts w:ascii="Times New Roman" w:eastAsia="Times New Roman" w:hAnsi="Times New Roman" w:hint="default"/>
-        </w:rPr>
-        <w:wordWrap w:val="1"/>
-        <w:autoSpaceDE w:val="0"/>
-        <w:autoSpaceDN w:val="0"/>
-      </w:pPr>
-    </w:p>
-    <w:p>
-      <w:pPr>
-        <w:numPr>
-          <w:ilvl w:val="0"/>
-          <w:numId w:val="0"/>
-        </w:numPr>
-        <w:jc w:val="both"/>
-        <w:spacing w:lineRule="auto" w:line="259" w:before="0" w:after="160"/>
-        <w:widowControl w:val="1"/>
-        <w:ind w:right="0" w:left="0" w:firstLine="0"/>
-        <w:rPr>
-          <w:i w:val="1"/>
-          <w:b w:val="1"/>
+          <w:i w:val="0"/>
+          <w:b w:val="0"/>
           <w:color w:val="auto"/>
           <w:sz w:val="22"/>
           <w:szCs w:val="22"/>
@@ -2458,9 +3117,9 @@
         </w:rPr>
         <w:drawing>
           <wp:inline distT="0" distB="0" distL="0" distR="0">
-            <wp:extent cx="3759199" cy="2207895"/>
+            <wp:extent cx="3760470" cy="2209165"/>
             <wp:effectExtent l="0" t="0" r="0" b="0"/>
-            <wp:docPr id="10" name="Imagen 2"/>
+            <wp:docPr id="17" name="Imagen 2"/>
             <wp:cNvGraphicFramePr>
               <a:graphicFrameLocks xmlns:a="http://schemas.openxmlformats.org/drawingml/2006/main" noChangeAspect="1"/>
             </wp:cNvGraphicFramePr>
@@ -2468,7 +3127,7 @@
               <a:graphicData uri="http://schemas.openxmlformats.org/drawingml/2006/picture">
                 <pic:pic xmlns:pic="http://schemas.openxmlformats.org/drawingml/2006/picture">
                   <pic:nvPicPr>
-                    <pic:cNvPr id="7" name="Picture 7" descr="/Users/robertovelasquezdean/Library/Group Containers/L48J367XN4.com.infraware.PolarisOffice/EngineTemp/671/fImage73350124390.png"/>
+                    <pic:cNvPr id="7" name="Picture 7" descr="/Users/robertovelasquezdean/Library/Group Containers/L48J367XN4.com.infraware.PolarisOffice/EngineTemp/1366/fImage73350124390.png"/>
                     <pic:cNvPicPr>
                       <a:picLocks noChangeAspect="1" noChangeArrowheads="1"/>
                     </pic:cNvPicPr>
@@ -2488,7 +3147,7 @@
                   <pic:spPr>
                     <a:xfrm>
                       <a:off x="0" y="0"/>
-                      <a:ext cx="3759835" cy="2208530"/>
+                      <a:ext cx="3761105" cy="2209800"/>
                     </a:xfrm>
                     <a:prstGeom prst="rect"/>
                     <a:ln cap="flat"/>
@@ -2917,8 +3576,8 @@
         <w:rPr>
           <w:spacing w:val="0"/>
           <w:vertAlign w:val="baseline"/>
-          <w:i w:val="1"/>
-          <w:b w:val="1"/>
+          <w:i w:val="0"/>
+          <w:b w:val="0"/>
           <w:imprint w:val="0"/>
           <w:emboss w:val="0"/>
           <w:outline w:val="0"/>
@@ -2935,12 +3594,22 @@
         <w:autoSpaceDE w:val="0"/>
         <w:autoSpaceDN w:val="0"/>
       </w:pPr>
-      <w:r>
+    </w:p>
+    <w:p>
+      <w:pPr>
+        <w:numPr>
+          <w:ilvl w:val="0"/>
+          <w:numId w:val="0"/>
+        </w:numPr>
+        <w:jc w:val="both"/>
+        <w:spacing w:lineRule="auto" w:line="259" w:before="0" w:after="160"/>
+        <w:widowControl w:val="1"/>
+        <w:ind w:right="0" w:left="0" w:firstLine="0"/>
         <w:rPr>
           <w:spacing w:val="0"/>
           <w:vertAlign w:val="baseline"/>
-          <w:i w:val="1"/>
-          <w:b w:val="1"/>
+          <w:i w:val="0"/>
+          <w:b w:val="0"/>
           <w:imprint w:val="0"/>
           <w:emboss w:val="0"/>
           <w:outline w:val="0"/>
@@ -2953,8 +3622,10 @@
           <w:smallCaps w:val="0"/>
           <w:rFonts w:ascii="Times New Roman" w:eastAsia="Times New Roman" w:hAnsi="Times New Roman" w:hint="default"/>
         </w:rPr>
-        <w:t xml:space="preserve">Ejemplo: </w:t>
-      </w:r>
+        <w:wordWrap w:val="0"/>
+        <w:autoSpaceDE w:val="0"/>
+        <w:autoSpaceDN w:val="0"/>
+      </w:pPr>
     </w:p>
     <w:p>
       <w:pPr>
@@ -2987,15 +3658,99 @@
         <w:autoSpaceDE w:val="0"/>
         <w:autoSpaceDN w:val="0"/>
       </w:pPr>
+    </w:p>
+    <w:p>
+      <w:pPr>
+        <w:numPr>
+          <w:ilvl w:val="0"/>
+          <w:numId w:val="0"/>
+        </w:numPr>
+        <w:jc w:val="both"/>
+        <w:spacing w:lineRule="auto" w:line="259" w:before="0" w:after="160"/>
+        <w:widowControl w:val="1"/>
+        <w:ind w:right="0" w:left="0" w:firstLine="0"/>
+        <w:rPr>
+          <w:spacing w:val="0"/>
+          <w:vertAlign w:val="baseline"/>
+          <w:i w:val="1"/>
+          <w:b w:val="1"/>
+          <w:imprint w:val="0"/>
+          <w:emboss w:val="0"/>
+          <w:outline w:val="0"/>
+          <w:shadow w:val="0"/>
+          <w:color w:val="auto"/>
+          <w:position w:val="0"/>
+          <w:sz w:val="22"/>
+          <w:szCs w:val="22"/>
+          <w:u w:val="none"/>
+          <w:smallCaps w:val="0"/>
+          <w:rFonts w:ascii="Times New Roman" w:eastAsia="Times New Roman" w:hAnsi="Times New Roman" w:hint="default"/>
+        </w:rPr>
+        <w:wordWrap w:val="0"/>
+        <w:autoSpaceDE w:val="0"/>
+        <w:autoSpaceDN w:val="0"/>
+      </w:pPr>
+      <w:r>
+        <w:rPr>
+          <w:spacing w:val="0"/>
+          <w:vertAlign w:val="baseline"/>
+          <w:i w:val="1"/>
+          <w:b w:val="1"/>
+          <w:imprint w:val="0"/>
+          <w:emboss w:val="0"/>
+          <w:outline w:val="0"/>
+          <w:shadow w:val="0"/>
+          <w:color w:val="auto"/>
+          <w:position w:val="0"/>
+          <w:sz w:val="22"/>
+          <w:szCs w:val="22"/>
+          <w:u w:val="none"/>
+          <w:smallCaps w:val="0"/>
+          <w:rFonts w:ascii="Times New Roman" w:eastAsia="Times New Roman" w:hAnsi="Times New Roman" w:hint="default"/>
+        </w:rPr>
+        <w:t xml:space="preserve">Ejemplo: </w:t>
+      </w:r>
+    </w:p>
+    <w:p>
+      <w:pPr>
+        <w:numPr>
+          <w:ilvl w:val="0"/>
+          <w:numId w:val="0"/>
+        </w:numPr>
+        <w:jc w:val="both"/>
+        <w:spacing w:lineRule="auto" w:line="259" w:before="0" w:after="160"/>
+        <w:widowControl w:val="1"/>
+        <w:ind w:right="0" w:left="0" w:firstLine="0"/>
+        <w:rPr>
+          <w:spacing w:val="0"/>
+          <w:vertAlign w:val="baseline"/>
+          <w:i w:val="0"/>
+          <w:b w:val="0"/>
+          <w:imprint w:val="0"/>
+          <w:emboss w:val="0"/>
+          <w:outline w:val="0"/>
+          <w:shadow w:val="0"/>
+          <w:color w:val="auto"/>
+          <w:position w:val="0"/>
+          <w:sz w:val="22"/>
+          <w:szCs w:val="22"/>
+          <w:u w:val="none"/>
+          <w:smallCaps w:val="0"/>
+          <w:rFonts w:ascii="Times New Roman" w:eastAsia="Times New Roman" w:hAnsi="Times New Roman" w:hint="default"/>
+        </w:rPr>
+        <w:wordWrap w:val="0"/>
+        <w:autoSpaceDE w:val="0"/>
+        <w:autoSpaceDN w:val="0"/>
+      </w:pPr>
       <w:r>
         <w:rPr>
           <w:sz w:val="20"/>
         </w:rPr>
         <w:drawing>
           <wp:inline distT="0" distB="0" distL="0" distR="0">
-            <wp:extent cx="3749675" cy="2200910"/>
+            <wp:extent cx="3750945" cy="2202180"/>
             <wp:effectExtent l="0" t="0" r="0" b="0"/>
-            <wp:docPr id="31" name="Imagen 8"/>
+            <wp:docPr id="18" name="Imagen 8"/>
             <wp:cNvGraphicFramePr>
               <a:graphicFrameLocks xmlns:a="http://schemas.openxmlformats.org/drawingml/2006/main" noChangeAspect="1"/>
             </wp:cNvGraphicFramePr>
@@ -3003,7 +3758,7 @@
               <a:graphicData uri="http://schemas.openxmlformats.org/drawingml/2006/picture">
                 <pic:pic xmlns:pic="http://schemas.openxmlformats.org/drawingml/2006/picture">
                   <pic:nvPicPr>
-                    <pic:cNvPr id="8" name="Picture 8" descr="/Users/robertovelasquezdean/Library/Group Containers/L48J367XN4.com.infraware.PolarisOffice/EngineTemp/671/fImage90755311949.png"/>
+                    <pic:cNvPr id="8" name="Picture 8" descr="/Users/robertovelasquezdean/Library/Group Containers/L48J367XN4.com.infraware.PolarisOffice/EngineTemp/1366/fImage90755311949.png"/>
                     <pic:cNvPicPr>
                       <a:picLocks noChangeAspect="1" noChangeArrowheads="1"/>
                     </pic:cNvPicPr>
@@ -3023,7 +3778,7 @@
                   <pic:spPr>
                     <a:xfrm>
                       <a:off x="0" y="0"/>
-                      <a:ext cx="3750310" cy="2201545"/>
+                      <a:ext cx="3751580" cy="2202815"/>
                     </a:xfrm>
                     <a:prstGeom prst="rect"/>
                     <a:ln cap="flat"/>
@@ -3273,29 +4028,40 @@
           <w:szCs w:val="22"/>
           <w:rFonts w:ascii="Times New Roman" w:eastAsia="Times New Roman" w:hAnsi="Times New Roman" w:hint="default"/>
         </w:rPr>
-        <w:t xml:space="preserve">es un caso de uso totalmente diferente a lo planteado en el caso de uso uno (1), no trata de un </w:t>
-      </w:r>
-      <w:r>
-        <w:rPr>
-          <w:i w:val="0"/>
-          <w:b w:val="0"/>
-          <w:color w:val="auto"/>
-          <w:sz w:val="22"/>
-          <w:szCs w:val="22"/>
-          <w:rFonts w:ascii="Times New Roman" w:eastAsia="Times New Roman" w:hAnsi="Times New Roman" w:hint="default"/>
-        </w:rPr>
-        <w:t xml:space="preserve">complemento o de una “más detallada especificación” de lo mismo, incluso aunque el caso de uso </w:t>
-      </w:r>
-      <w:r>
-        <w:rPr>
-          <w:i w:val="0"/>
-          <w:b w:val="0"/>
-          <w:color w:val="auto"/>
-          <w:sz w:val="22"/>
-          <w:szCs w:val="22"/>
-          <w:rFonts w:ascii="Times New Roman" w:eastAsia="Times New Roman" w:hAnsi="Times New Roman" w:hint="default"/>
-        </w:rPr>
-        <w:t xml:space="preserve">dos (2) sea una consecuencia del caso de uso uno (1) en algunos planteamientos. </w:t>
+        <w:t xml:space="preserve">es un caso de uso totalmente diferente a lo planteado en el caso de uso uno (1), por lo que se hace </w:t>
+      </w:r>
+      <w:r>
+        <w:rPr>
+          <w:i w:val="0"/>
+          <w:b w:val="0"/>
+          <w:color w:val="auto"/>
+          <w:sz w:val="22"/>
+          <w:szCs w:val="22"/>
+          <w:rFonts w:ascii="Times New Roman" w:eastAsia="Times New Roman" w:hAnsi="Times New Roman" w:hint="default"/>
+        </w:rPr>
+        <w:t xml:space="preserve">necesario dentro de la estructura del sistema; no se trata de un complemento o de una “más detallada </w:t>
+      </w:r>
+      <w:r>
+        <w:rPr>
+          <w:i w:val="0"/>
+          <w:b w:val="0"/>
+          <w:color w:val="auto"/>
+          <w:sz w:val="22"/>
+          <w:szCs w:val="22"/>
+          <w:rFonts w:ascii="Times New Roman" w:eastAsia="Times New Roman" w:hAnsi="Times New Roman" w:hint="default"/>
+        </w:rPr>
+        <w:t xml:space="preserve">especificación” de lo mismo, incluso aunque el caso de uso dos (2) sea una consecuencia del caso de </w:t>
+      </w:r>
+      <w:r>
+        <w:rPr>
+          <w:i w:val="0"/>
+          <w:b w:val="0"/>
+          <w:color w:val="auto"/>
+          <w:sz w:val="22"/>
+          <w:szCs w:val="22"/>
+          <w:rFonts w:ascii="Times New Roman" w:eastAsia="Times New Roman" w:hAnsi="Times New Roman" w:hint="default"/>
+        </w:rPr>
+        <w:t xml:space="preserve">uso uno (1) en algunas ocasiones. </w:t>
       </w:r>
     </w:p>
     <w:p>

</xml_diff>